<commit_message>
Added description to the busines processes.
</commit_message>
<xml_diff>
--- a/Requirements.docx
+++ b/Requirements.docx
@@ -11,6 +11,12 @@
       <w:bookmarkStart w:id="0" w:name="_heading=h.qaqu7e8j30uz" w:colFirst="0" w:colLast="0"/>
       <w:bookmarkEnd w:id="0"/>
       <w:r>
+        <w:rPr>
+          <w:lang w:val="en-GB"/>
+        </w:rPr>
+        <w:t xml:space="preserve"> </w:t>
+      </w:r>
+      <w:r>
         <w:t>Техническо задание за Здравен раков регистър</w:t>
       </w:r>
     </w:p>
@@ -177,21 +183,7 @@
         <w:rPr>
           <w:rFonts w:ascii="Arial" w:eastAsia="Arial" w:hAnsi="Arial" w:cs="Arial"/>
         </w:rPr>
-        <w:t xml:space="preserve">Андрей Ангелов </w:t>
-      </w:r>
-      <w:proofErr w:type="spellStart"/>
-      <w:r>
-        <w:rPr>
-          <w:rFonts w:ascii="Arial" w:eastAsia="Arial" w:hAnsi="Arial" w:cs="Arial"/>
-        </w:rPr>
-        <w:t>Стрински</w:t>
-      </w:r>
-      <w:proofErr w:type="spellEnd"/>
-      <w:r>
-        <w:rPr>
-          <w:rFonts w:ascii="Arial" w:eastAsia="Arial" w:hAnsi="Arial" w:cs="Arial"/>
-        </w:rPr>
-        <w:t>, фак.№471218010</w:t>
+        <w:t>Андрей Ангелов Стрински, фак.№471218010</w:t>
       </w:r>
     </w:p>
     <w:p>
@@ -391,7 +383,28 @@
       </w:pPr>
       <w:r>
         <w:lastRenderedPageBreak/>
-        <w:t xml:space="preserve">Нужен е по-добър начин за съхраняване, обработка и следене на данните свързани с лечението на хора болни от рак на гърдата. Необходимост от подобряване на организацията на разпределение на докторите относно медицинските прегледи с възможност на отдалечено показване на резултати от прегледа. Софтуерът ще улесни дейностите на докторите и наложи внимание повече върху изследването на данните получени от пациентите. Целевите групи, за които ще бъде предназначен разработвания софтуер, включват: </w:t>
+        <w:t xml:space="preserve">Нужен е по-добър начин за съхраняване, обработка и следене на данните свързани с лечението на хора болни от рак на гърдата. Необходимост от подобряване на организацията на разпределение на докторите относно медицинските прегледи с възможност на отдалечено показване на резултати от прегледа. Софтуерът ще улесни дейностите на докторите и наложи </w:t>
+      </w:r>
+      <w:r>
+        <w:t>повече</w:t>
+      </w:r>
+      <w:r>
+        <w:rPr>
+          <w:lang w:val="en-GB"/>
+        </w:rPr>
+        <w:t xml:space="preserve"> </w:t>
+      </w:r>
+      <w:r>
+        <w:t>внимание</w:t>
+      </w:r>
+      <w:r>
+        <w:rPr>
+          <w:lang w:val="en-GB"/>
+        </w:rPr>
+        <w:t xml:space="preserve"> </w:t>
+      </w:r>
+      <w:r>
+        <w:t xml:space="preserve">върху изследването на данните получени от пациентите. Целевите групи, за които ще бъде предназначен разработвания софтуер, включват: </w:t>
       </w:r>
       <w:r>
         <w:t>лекари</w:t>
@@ -465,89 +478,11 @@
           <w:lang w:val="en-GB"/>
         </w:rPr>
       </w:pPr>
-      <w:proofErr w:type="spellStart"/>
       <w:r>
         <w:rPr>
           <w:lang w:val="en-GB"/>
         </w:rPr>
-        <w:t>Целевите</w:t>
-      </w:r>
-      <w:proofErr w:type="spellEnd"/>
-      <w:r>
-        <w:rPr>
-          <w:lang w:val="en-GB"/>
-        </w:rPr>
-        <w:t xml:space="preserve"> </w:t>
-      </w:r>
-      <w:proofErr w:type="spellStart"/>
-      <w:r>
-        <w:rPr>
-          <w:lang w:val="en-GB"/>
-        </w:rPr>
-        <w:t>групи</w:t>
-      </w:r>
-      <w:proofErr w:type="spellEnd"/>
-      <w:r>
-        <w:rPr>
-          <w:lang w:val="en-GB"/>
-        </w:rPr>
-        <w:t xml:space="preserve">, към </w:t>
-      </w:r>
-      <w:proofErr w:type="spellStart"/>
-      <w:r>
-        <w:rPr>
-          <w:lang w:val="en-GB"/>
-        </w:rPr>
-        <w:t>които</w:t>
-      </w:r>
-      <w:proofErr w:type="spellEnd"/>
-      <w:r>
-        <w:rPr>
-          <w:lang w:val="en-GB"/>
-        </w:rPr>
-        <w:t xml:space="preserve"> е </w:t>
-      </w:r>
-      <w:proofErr w:type="spellStart"/>
-      <w:r>
-        <w:rPr>
-          <w:lang w:val="en-GB"/>
-        </w:rPr>
-        <w:t>насочен</w:t>
-      </w:r>
-      <w:proofErr w:type="spellEnd"/>
-      <w:r>
-        <w:rPr>
-          <w:lang w:val="en-GB"/>
-        </w:rPr>
-        <w:t xml:space="preserve"> </w:t>
-      </w:r>
-      <w:proofErr w:type="spellStart"/>
-      <w:r>
-        <w:rPr>
-          <w:lang w:val="en-GB"/>
-        </w:rPr>
-        <w:t>проектът</w:t>
-      </w:r>
-      <w:proofErr w:type="spellEnd"/>
-      <w:r>
-        <w:rPr>
-          <w:lang w:val="en-GB"/>
-        </w:rPr>
-        <w:t xml:space="preserve">, </w:t>
-      </w:r>
-      <w:proofErr w:type="spellStart"/>
-      <w:r>
-        <w:rPr>
-          <w:lang w:val="en-GB"/>
-        </w:rPr>
-        <w:t>обхващат</w:t>
-      </w:r>
-      <w:proofErr w:type="spellEnd"/>
-      <w:r>
-        <w:rPr>
-          <w:lang w:val="en-GB"/>
-        </w:rPr>
-        <w:t>:</w:t>
+        <w:t>Целевите групи, към които е насочен проектът, обхващат:</w:t>
       </w:r>
     </w:p>
     <w:p>
@@ -634,13 +569,8 @@
       <w:bookmarkEnd w:id="6"/>
       <w:r>
         <w:lastRenderedPageBreak/>
-        <w:t xml:space="preserve">Бизнес процеси в </w:t>
-      </w:r>
-      <w:proofErr w:type="spellStart"/>
-      <w:r>
-        <w:t>организацият</w:t>
-      </w:r>
-      <w:proofErr w:type="spellEnd"/>
+        <w:t>Бизнес процеси в организацият</w:t>
+      </w:r>
       <w:r>
         <w:rPr>
           <w:lang w:val="en-GB"/>
@@ -654,7 +584,22 @@
         <w:jc w:val="left"/>
       </w:pPr>
       <w:r>
-        <w:t>Можем да моделираме 3 бизнес-процеса в организацията на едно лечебно заведение:</w:t>
+        <w:t>Можем да моделираме 3 бизнес-процеса в организацията на едно лечебно заведение</w:t>
+      </w:r>
+      <w:r>
+        <w:t>,</w:t>
+      </w:r>
+      <w:r>
+        <w:rPr>
+          <w:lang w:val="en-GB"/>
+        </w:rPr>
+        <w:t xml:space="preserve"> </w:t>
+      </w:r>
+      <w:r>
+        <w:t xml:space="preserve">които се очаква </w:t>
+      </w:r>
+      <w:r>
+        <w:t>и да бъдат реализирани и като функции на разработвания софтуер.</w:t>
       </w:r>
     </w:p>
     <w:p>
@@ -673,9 +618,9 @@
           <w:noProof/>
         </w:rPr>
         <w:drawing>
-          <wp:inline distT="114300" distB="114300" distL="114300" distR="114300" wp14:anchorId="1256B21F" wp14:editId="22FC0882">
-            <wp:extent cx="4886325" cy="5362575"/>
-            <wp:effectExtent l="0" t="0" r="0" b="0"/>
+          <wp:inline distT="114300" distB="114300" distL="114300" distR="114300" wp14:anchorId="1256B21F" wp14:editId="20DCE7D7">
+            <wp:extent cx="5166360" cy="5082540"/>
+            <wp:effectExtent l="0" t="0" r="0" b="3810"/>
             <wp:docPr id="2" name="image3.png"/>
             <wp:cNvGraphicFramePr/>
             <a:graphic xmlns:a="http://schemas.openxmlformats.org/drawingml/2006/main">
@@ -695,7 +640,7 @@
                   <pic:spPr>
                     <a:xfrm>
                       <a:off x="0" y="0"/>
-                      <a:ext cx="4886325" cy="5362575"/>
+                      <a:ext cx="5166360" cy="5082540"/>
                     </a:xfrm>
                     <a:prstGeom prst="rect">
                       <a:avLst/>
@@ -715,6 +660,60 @@
         <w:jc w:val="left"/>
       </w:pPr>
       <w:r>
+        <w:t>-</w:t>
+      </w:r>
+      <w:r>
+        <w:rPr>
+          <w:lang w:val="en-GB"/>
+        </w:rPr>
+        <w:t xml:space="preserve">Activity </w:t>
+      </w:r>
+      <w:r>
+        <w:t>диаграма за п</w:t>
+      </w:r>
+      <w:r>
+        <w:t>роцесът по установяване на лечението</w:t>
+      </w:r>
+      <w:r>
+        <w:t>. Той</w:t>
+      </w:r>
+      <w:r>
+        <w:t xml:space="preserve"> започва като пациентът, потенциално или вече болен от рак на гърдата, си запази час за преглед. След това той, отивайки в определено лечебното заведение, бива изследван от доктор-онколог, с цел получаване на резултати, относно текущото състояние на пациента. Ако резултатите покажат, че пациентът има тумор, на тяхна база се определя най-доброто лечение, което може да се приложи на този стадий.</w:t>
+      </w:r>
+      <w:r>
+        <w:t xml:space="preserve"> </w:t>
+      </w:r>
+    </w:p>
+    <w:p>
+      <w:pPr>
+        <w:ind w:left="720"/>
+        <w:jc w:val="left"/>
+        <w:rPr>
+          <w:i/>
+          <w:iCs/>
+        </w:rPr>
+      </w:pPr>
+      <w:r>
+        <w:rPr>
+          <w:i/>
+          <w:iCs/>
+        </w:rPr>
+        <w:t>-</w:t>
+      </w:r>
+      <w:r>
+        <w:rPr>
+          <w:i/>
+          <w:iCs/>
+        </w:rPr>
+        <w:t>Разработваният софтуер трябва притежава функционалност по автоматично откриване на най-доброто лечение по въведените данни от изследването на пациента.</w:t>
+      </w:r>
+    </w:p>
+    <w:p>
+      <w:pPr>
+        <w:ind w:left="720"/>
+        <w:jc w:val="left"/>
+      </w:pPr>
+      <w:r>
         <w:lastRenderedPageBreak/>
         <w:t>⦁    Процес на запазване на час за медицински преглед</w:t>
       </w:r>
@@ -726,9 +725,9 @@
           <w:noProof/>
         </w:rPr>
         <w:drawing>
-          <wp:inline distT="114300" distB="114300" distL="114300" distR="114300" wp14:anchorId="39DF3460" wp14:editId="42E915D9">
-            <wp:extent cx="5305425" cy="4933950"/>
-            <wp:effectExtent l="0" t="0" r="0" b="0"/>
+          <wp:inline distT="114300" distB="114300" distL="114300" distR="114300" wp14:anchorId="39DF3460" wp14:editId="319D4B6F">
+            <wp:extent cx="4983480" cy="4785360"/>
+            <wp:effectExtent l="0" t="0" r="7620" b="0"/>
             <wp:docPr id="1" name="image2.png"/>
             <wp:cNvGraphicFramePr/>
             <a:graphic xmlns:a="http://schemas.openxmlformats.org/drawingml/2006/main">
@@ -748,7 +747,7 @@
                   <pic:spPr>
                     <a:xfrm>
                       <a:off x="0" y="0"/>
-                      <a:ext cx="5305425" cy="4933950"/>
+                      <a:ext cx="4983480" cy="4785360"/>
                     </a:xfrm>
                     <a:prstGeom prst="rect">
                       <a:avLst/>
@@ -766,9 +765,56 @@
       <w:pPr>
         <w:ind w:left="720"/>
         <w:jc w:val="left"/>
+      </w:pPr>
+      <w:r>
         <w:rPr>
           <w:lang w:val="en-GB"/>
         </w:rPr>
+        <w:t xml:space="preserve">-Activity </w:t>
+      </w:r>
+      <w:r>
+        <w:t>диаграма за процеса по запазване на час за медицински преглед от страна на пациента. Той си взаимодейства с рецепциониста на лечебното заведение</w:t>
+      </w:r>
+      <w:r>
+        <w:t>, като първо си избира датата и часа, в които би искал да се проведе неговото изследване. След проверка за свободни доктори в това време, пациентът избира някой от тях. Така рецепциониста добавя в графика на избрания</w:t>
+      </w:r>
+      <w:r>
+        <w:rPr>
+          <w:lang w:val="en-GB"/>
+        </w:rPr>
+        <w:t xml:space="preserve"> </w:t>
+      </w:r>
+      <w:r>
+        <w:t xml:space="preserve">доктор пациента за медицински преглед. След това </w:t>
+      </w:r>
+      <w:r>
+        <w:t>рецепциониста създава разписка за записания час, която пациентът пази до настъпването на определения час.</w:t>
+      </w:r>
+      <w:r>
+        <w:t xml:space="preserve"> </w:t>
+      </w:r>
+    </w:p>
+    <w:p>
+      <w:pPr>
+        <w:ind w:left="720"/>
+        <w:jc w:val="left"/>
+        <w:rPr>
+          <w:i/>
+          <w:iCs/>
+        </w:rPr>
+      </w:pPr>
+      <w:r>
+        <w:rPr>
+          <w:i/>
+          <w:iCs/>
+        </w:rPr>
+        <w:t>-Софтуерът трябва да позволява записването на час за преглед по избран час и доктор от пациента.</w:t>
+      </w:r>
+    </w:p>
+    <w:p>
+      <w:pPr>
+        <w:ind w:left="720"/>
+        <w:jc w:val="left"/>
       </w:pPr>
       <w:r>
         <w:lastRenderedPageBreak/>
@@ -782,8 +828,8 @@
           <w:noProof/>
         </w:rPr>
         <w:drawing>
-          <wp:inline distT="114300" distB="114300" distL="114300" distR="114300" wp14:anchorId="02F810E9" wp14:editId="01AD5D6A">
-            <wp:extent cx="3667125" cy="6172200"/>
+          <wp:inline distT="114300" distB="114300" distL="114300" distR="114300" wp14:anchorId="02F810E9" wp14:editId="70ED494B">
+            <wp:extent cx="3794760" cy="5509260"/>
             <wp:effectExtent l="0" t="0" r="0" b="0"/>
             <wp:docPr id="3" name="image1.png"/>
             <wp:cNvGraphicFramePr/>
@@ -804,7 +850,7 @@
                   <pic:spPr>
                     <a:xfrm>
                       <a:off x="0" y="0"/>
-                      <a:ext cx="3667125" cy="6172200"/>
+                      <a:ext cx="3794760" cy="5509260"/>
                     </a:xfrm>
                     <a:prstGeom prst="rect">
                       <a:avLst/>
@@ -820,11 +866,62 @@
     </w:p>
     <w:p>
       <w:pPr>
+        <w:ind w:left="720"/>
         <w:jc w:val="left"/>
+      </w:pPr>
+      <w:r>
+        <w:t>-</w:t>
+      </w:r>
+      <w:r>
         <w:rPr>
           <w:lang w:val="en-GB"/>
         </w:rPr>
-      </w:pPr>
+        <w:t xml:space="preserve">Activity </w:t>
+      </w:r>
+      <w:r>
+        <w:t>диаграма за процеса на следене на лечение и промяната му, който сам по себе си представлява системна функционалност</w:t>
+      </w:r>
+      <w:r>
+        <w:rPr>
+          <w:lang w:val="en-GB"/>
+        </w:rPr>
+        <w:t xml:space="preserve">, </w:t>
+      </w:r>
+      <w:r>
+        <w:t xml:space="preserve">която е нужна както за изследването на процеса по лечение на пациента, но и за подобряването на състоянието на пациента. </w:t>
+      </w:r>
+    </w:p>
+    <w:p>
+      <w:pPr>
+        <w:ind w:left="720"/>
+        <w:jc w:val="left"/>
+      </w:pPr>
+      <w:r>
+        <w:t>-Този процес започва</w:t>
+      </w:r>
+      <w:r>
+        <w:rPr>
+          <w:lang w:val="en-GB"/>
+        </w:rPr>
+        <w:t xml:space="preserve">, </w:t>
+      </w:r>
+      <w:r>
+        <w:t>като докторът-онколог извлича информацията за пациента и неговото лечение. След което се прави статистика за процеса на това лечение. Изследвайки резултата, доктора решава дали е нужно това лечение да бъде променено или не.</w:t>
+      </w:r>
+    </w:p>
+    <w:p>
+      <w:pPr>
+        <w:jc w:val="left"/>
+        <w:rPr>
+          <w:lang w:val="en-GB"/>
+        </w:rPr>
+      </w:pPr>
+      <w:r>
+        <w:rPr>
+          <w:lang w:val="en-GB"/>
+        </w:rPr>
+        <w:tab/>
+      </w:r>
     </w:p>
     <w:p>
       <w:pPr>
@@ -873,7 +970,6 @@
       <w:bookmarkStart w:id="7" w:name="_heading=h.1ius8aub7uq4" w:colFirst="0" w:colLast="0"/>
       <w:bookmarkEnd w:id="7"/>
       <w:r>
-        <w:lastRenderedPageBreak/>
         <w:t>Логически модел на данните обработвани в организацията</w:t>
       </w:r>
     </w:p>
@@ -1930,6 +2026,7 @@
         <w:rPr>
           <w:lang w:val="en-GB"/>
         </w:rPr>
+        <w:lastRenderedPageBreak/>
         <w:t xml:space="preserve">Use-case </w:t>
       </w:r>
       <w:r>
@@ -2012,7 +2109,6 @@
         <w:jc w:val="left"/>
       </w:pPr>
       <w:r>
-        <w:lastRenderedPageBreak/>
         <w:t>Взаимодействие на пациент със системата</w:t>
       </w:r>
       <w:r>
@@ -2079,6 +2175,7 @@
         <w:jc w:val="left"/>
       </w:pPr>
       <w:r>
+        <w:lastRenderedPageBreak/>
         <w:t>Взаимодействие на администратор със системата</w:t>
       </w:r>
       <w:r>

</xml_diff>

<commit_message>
[fix] Updated description to use case diagrams.
</commit_message>
<xml_diff>
--- a/Requirements.docx
+++ b/Requirements.docx
@@ -1,10 +1,10 @@
 
 <file path=word/document.xml><?xml version="1.0" encoding="utf-8"?>
-<w:document xmlns:wpc="http://schemas.microsoft.com/office/word/2010/wordprocessingCanvas" xmlns:cx="http://schemas.microsoft.com/office/drawing/2014/chartex" xmlns:cx1="http://schemas.microsoft.com/office/drawing/2015/9/8/chartex" xmlns:mc="http://schemas.openxmlformats.org/markup-compatibility/2006" xmlns:o="urn:schemas-microsoft-com:office:office" xmlns:r="http://schemas.openxmlformats.org/officeDocument/2006/relationships" xmlns:m="http://schemas.openxmlformats.org/officeDocument/2006/math" xmlns:v="urn:schemas-microsoft-com:vml" xmlns:wp14="http://schemas.microsoft.com/office/word/2010/wordprocessingDrawing" xmlns:wp="http://schemas.openxmlformats.org/drawingml/2006/wordprocessingDrawing" xmlns:w10="urn:schemas-microsoft-com:office:word" xmlns:w="http://schemas.openxmlformats.org/wordprocessingml/2006/main" xmlns:w14="http://schemas.microsoft.com/office/word/2010/wordml" xmlns:w15="http://schemas.microsoft.com/office/word/2012/wordml" xmlns:w16se="http://schemas.microsoft.com/office/word/2015/wordml/symex" xmlns:wpg="http://schemas.microsoft.com/office/word/2010/wordprocessingGroup" xmlns:wpi="http://schemas.microsoft.com/office/word/2010/wordprocessingInk" xmlns:wne="http://schemas.microsoft.com/office/word/2006/wordml" xmlns:wps="http://schemas.microsoft.com/office/word/2010/wordprocessingShape" mc:Ignorable="w14 w15 w16se wp14">
+<w:document xmlns:wpc="http://schemas.microsoft.com/office/word/2010/wordprocessingCanvas" xmlns:cx="http://schemas.microsoft.com/office/drawing/2014/chartex" xmlns:cx1="http://schemas.microsoft.com/office/drawing/2015/9/8/chartex" xmlns:cx2="http://schemas.microsoft.com/office/drawing/2015/10/21/chartex" xmlns:cx3="http://schemas.microsoft.com/office/drawing/2016/5/9/chartex" xmlns:cx4="http://schemas.microsoft.com/office/drawing/2016/5/10/chartex" xmlns:cx5="http://schemas.microsoft.com/office/drawing/2016/5/11/chartex" xmlns:cx6="http://schemas.microsoft.com/office/drawing/2016/5/12/chartex" xmlns:cx7="http://schemas.microsoft.com/office/drawing/2016/5/13/chartex" xmlns:cx8="http://schemas.microsoft.com/office/drawing/2016/5/14/chartex" xmlns:mc="http://schemas.openxmlformats.org/markup-compatibility/2006" xmlns:aink="http://schemas.microsoft.com/office/drawing/2016/ink" xmlns:am3d="http://schemas.microsoft.com/office/drawing/2017/model3d" xmlns:o="urn:schemas-microsoft-com:office:office" xmlns:r="http://schemas.openxmlformats.org/officeDocument/2006/relationships" xmlns:m="http://schemas.openxmlformats.org/officeDocument/2006/math" xmlns:v="urn:schemas-microsoft-com:vml" xmlns:wp14="http://schemas.microsoft.com/office/word/2010/wordprocessingDrawing" xmlns:wp="http://schemas.openxmlformats.org/drawingml/2006/wordprocessingDrawing" xmlns:w10="urn:schemas-microsoft-com:office:word" xmlns:w="http://schemas.openxmlformats.org/wordprocessingml/2006/main" xmlns:w14="http://schemas.microsoft.com/office/word/2010/wordml" xmlns:w15="http://schemas.microsoft.com/office/word/2012/wordml" xmlns:w16cex="http://schemas.microsoft.com/office/word/2018/wordml/cex" xmlns:w16cid="http://schemas.microsoft.com/office/word/2016/wordml/cid" xmlns:w16="http://schemas.microsoft.com/office/word/2018/wordml" xmlns:w16se="http://schemas.microsoft.com/office/word/2015/wordml/symex" xmlns:wpg="http://schemas.microsoft.com/office/word/2010/wordprocessingGroup" xmlns:wpi="http://schemas.microsoft.com/office/word/2010/wordprocessingInk" xmlns:wne="http://schemas.microsoft.com/office/word/2006/wordml" xmlns:wps="http://schemas.microsoft.com/office/word/2010/wordprocessingShape" mc:Ignorable="w14 w15 w16se w16cid w16 w16cex wp14">
   <w:body>
     <w:p>
       <w:pPr>
-        <w:pStyle w:val="Title"/>
+        <w:pStyle w:val="a3"/>
         <w:spacing w:after="280" w:line="240" w:lineRule="auto"/>
         <w:jc w:val="center"/>
       </w:pPr>
@@ -247,7 +247,7 @@
     </w:p>
     <w:p>
       <w:pPr>
-        <w:pStyle w:val="Heading2"/>
+        <w:pStyle w:val="2"/>
         <w:numPr>
           <w:ilvl w:val="0"/>
           <w:numId w:val="2"/>
@@ -337,7 +337,7 @@
     </w:p>
     <w:p>
       <w:pPr>
-        <w:pStyle w:val="Heading2"/>
+        <w:pStyle w:val="2"/>
         <w:numPr>
           <w:ilvl w:val="0"/>
           <w:numId w:val="2"/>
@@ -352,7 +352,7 @@
     </w:p>
     <w:p>
       <w:pPr>
-        <w:pStyle w:val="Heading3"/>
+        <w:pStyle w:val="3"/>
         <w:numPr>
           <w:ilvl w:val="1"/>
           <w:numId w:val="2"/>
@@ -384,7 +384,7 @@
     </w:p>
     <w:p>
       <w:pPr>
-        <w:pStyle w:val="Heading3"/>
+        <w:pStyle w:val="3"/>
         <w:numPr>
           <w:ilvl w:val="1"/>
           <w:numId w:val="2"/>
@@ -406,7 +406,7 @@
     </w:p>
     <w:p>
       <w:pPr>
-        <w:pStyle w:val="Heading3"/>
+        <w:pStyle w:val="3"/>
         <w:numPr>
           <w:ilvl w:val="1"/>
           <w:numId w:val="2"/>
@@ -497,7 +497,7 @@
     </w:p>
     <w:p>
       <w:pPr>
-        <w:pStyle w:val="Heading2"/>
+        <w:pStyle w:val="2"/>
         <w:numPr>
           <w:ilvl w:val="0"/>
           <w:numId w:val="2"/>
@@ -518,7 +518,7 @@
     </w:p>
     <w:p>
       <w:pPr>
-        <w:pStyle w:val="ListParagraph"/>
+        <w:pStyle w:val="a4"/>
         <w:jc w:val="left"/>
       </w:pPr>
       <w:r>
@@ -835,7 +835,7 @@
     </w:p>
     <w:p>
       <w:pPr>
-        <w:pStyle w:val="Heading2"/>
+        <w:pStyle w:val="2"/>
         <w:numPr>
           <w:ilvl w:val="0"/>
           <w:numId w:val="2"/>
@@ -851,7 +851,7 @@
     </w:p>
     <w:tbl>
       <w:tblPr>
-        <w:tblStyle w:val="a4"/>
+        <w:tblStyle w:val="af0"/>
         <w:tblW w:w="8550" w:type="dxa"/>
         <w:tblInd w:w="820" w:type="dxa"/>
         <w:tblBorders>
@@ -1219,7 +1219,7 @@
     </w:p>
     <w:tbl>
       <w:tblPr>
-        <w:tblStyle w:val="a5"/>
+        <w:tblStyle w:val="af1"/>
         <w:tblW w:w="8352" w:type="dxa"/>
         <w:tblInd w:w="820" w:type="dxa"/>
         <w:tblBorders>
@@ -1559,7 +1559,7 @@
     </w:p>
     <w:tbl>
       <w:tblPr>
-        <w:tblStyle w:val="a6"/>
+        <w:tblStyle w:val="af2"/>
         <w:tblW w:w="8352" w:type="dxa"/>
         <w:tblInd w:w="820" w:type="dxa"/>
         <w:tblBorders>
@@ -1830,7 +1830,7 @@
     </w:p>
     <w:tbl>
       <w:tblPr>
-        <w:tblStyle w:val="a7"/>
+        <w:tblStyle w:val="af3"/>
         <w:tblW w:w="8370" w:type="dxa"/>
         <w:tblInd w:w="820" w:type="dxa"/>
         <w:tblBorders>
@@ -2253,7 +2253,7 @@
     <w:p/>
     <w:tbl>
       <w:tblPr>
-        <w:tblStyle w:val="a8"/>
+        <w:tblStyle w:val="af4"/>
         <w:tblW w:w="11732" w:type="dxa"/>
         <w:tblInd w:w="-1310" w:type="dxa"/>
         <w:tblBorders>
@@ -2870,7 +2870,7 @@
     </w:p>
     <w:tbl>
       <w:tblPr>
-        <w:tblStyle w:val="a9"/>
+        <w:tblStyle w:val="af5"/>
         <w:tblW w:w="8235" w:type="dxa"/>
         <w:tblInd w:w="880" w:type="dxa"/>
         <w:tblBorders>
@@ -3289,7 +3289,7 @@
     </w:p>
     <w:p>
       <w:pPr>
-        <w:pStyle w:val="Heading2"/>
+        <w:pStyle w:val="2"/>
         <w:numPr>
           <w:ilvl w:val="0"/>
           <w:numId w:val="2"/>
@@ -3335,10 +3335,10 @@
           <w:lang w:eastAsia="bg-BG"/>
         </w:rPr>
         <w:drawing>
-          <wp:inline distT="0" distB="0" distL="0" distR="0" wp14:anchorId="344BAAF5" wp14:editId="55EA52EB">
-            <wp:extent cx="5111226" cy="2758440"/>
-            <wp:effectExtent l="0" t="0" r="0" b="3810"/>
-            <wp:docPr id="4" name="Картина 4"/>
+          <wp:inline distT="0" distB="0" distL="0" distR="0" wp14:anchorId="07C97B9B" wp14:editId="57978B40">
+            <wp:extent cx="5250180" cy="2433858"/>
+            <wp:effectExtent l="0" t="0" r="7620" b="5080"/>
+            <wp:docPr id="2" name="Картина 2"/>
             <wp:cNvGraphicFramePr>
               <a:graphicFrameLocks xmlns:a="http://schemas.openxmlformats.org/drawingml/2006/main" noChangeAspect="1"/>
             </wp:cNvGraphicFramePr>
@@ -3367,7 +3367,7 @@
                   <pic:spPr bwMode="auto">
                     <a:xfrm>
                       <a:off x="0" y="0"/>
-                      <a:ext cx="5133561" cy="2770494"/>
+                      <a:ext cx="5276712" cy="2446158"/>
                     </a:xfrm>
                     <a:prstGeom prst="rect">
                       <a:avLst/>
@@ -3386,7 +3386,7 @@
     </w:p>
     <w:p>
       <w:pPr>
-        <w:pStyle w:val="ListParagraph"/>
+        <w:pStyle w:val="a4"/>
         <w:jc w:val="left"/>
       </w:pPr>
       <w:r>
@@ -3401,29 +3401,29 @@
     </w:p>
     <w:p>
       <w:pPr>
-        <w:pStyle w:val="ListParagraph"/>
+        <w:pStyle w:val="a4"/>
         <w:jc w:val="left"/>
       </w:pPr>
       <w:r>
-        <w:t>-</w:t>
-      </w:r>
-      <w:r>
-        <w:t>За всеки пациент докторът-онколог трябва да му се представи статистика за определен период от време, през което е приложено дадено лечение</w:t>
+        <w:t>-За всеки пациент докторът-онколог трябва да</w:t>
       </w:r>
       <w:r>
         <w:rPr>
           <w:lang w:val="en-GB"/>
         </w:rPr>
+        <w:t xml:space="preserve"> </w:t>
+      </w:r>
+      <w:r>
+        <w:t>може му се представи статистика за определен период от време, през което е приложено дадено лечение</w:t>
+      </w:r>
+      <w:r>
+        <w:rPr>
+          <w:lang w:val="en-GB"/>
+        </w:rPr>
         <w:t xml:space="preserve">, </w:t>
       </w:r>
       <w:r>
-        <w:t>за да може да се видят разликите в състоянието на пациента. Това означава сравнение на параметри свързани с тумора</w:t>
-      </w:r>
-      <w:r>
-        <w:t xml:space="preserve">: </w:t>
-      </w:r>
-      <w:r>
-        <w:t>дали големината му намалява</w:t>
+        <w:t>за да може да се видят разликите в състоянието на пациента. Това означава сравнение на параметри свързани с тумора: дали големината му намалява</w:t>
       </w:r>
       <w:r>
         <w:rPr>
@@ -3432,24 +3432,21 @@
         <w:t xml:space="preserve">, </w:t>
       </w:r>
       <w:r>
-        <w:t xml:space="preserve">дали възпалението на регионалните лимфни възли спада. </w:t>
-      </w:r>
-      <w:r>
-        <w:t>Ако състоянието на пациента е много усложнено, главната цел на лечението е да потисне разпространяването на тумора, затова се очаква състоянието на пациента да не се влошава.</w:t>
-      </w:r>
-    </w:p>
-    <w:p>
-      <w:pPr>
-        <w:pStyle w:val="ListParagraph"/>
+        <w:t>дали възпалението на регионалните лимфни възли спада. Ако състоянието на пациента е много усложнено, главната цел на лечението е да потисне разпространяването на тумора, затова се очаква състоянието на пациента да не се влошава.</w:t>
+      </w:r>
+    </w:p>
+    <w:p>
+      <w:pPr>
+        <w:pStyle w:val="a4"/>
         <w:jc w:val="left"/>
       </w:pPr>
       <w:r>
-        <w:t>-Докторът-онколог трябва да може по всяко време да има достъп до това през какво лечение е минал пациента от началото на неговата регистрация, кое е текущото лечение и как това се отразява на неговото състояние.</w:t>
-      </w:r>
-    </w:p>
-    <w:p>
-      <w:pPr>
-        <w:pStyle w:val="ListParagraph"/>
+        <w:t>-Докторът-онколог трябва да може по всяко време да има достъп до това през какво лечение е минал пациента от началото на неговата регистрация и какво е текущото лечение.</w:t>
+      </w:r>
+    </w:p>
+    <w:p>
+      <w:pPr>
+        <w:pStyle w:val="a4"/>
         <w:jc w:val="left"/>
       </w:pPr>
       <w:r>
@@ -3524,7 +3521,7 @@
     </w:p>
     <w:p>
       <w:pPr>
-        <w:pStyle w:val="ListParagraph"/>
+        <w:pStyle w:val="a4"/>
         <w:jc w:val="left"/>
       </w:pPr>
       <w:r>
@@ -3533,7 +3530,7 @@
     </w:p>
     <w:p>
       <w:pPr>
-        <w:pStyle w:val="ListParagraph"/>
+        <w:pStyle w:val="a4"/>
         <w:jc w:val="left"/>
       </w:pPr>
       <w:r>
@@ -3542,19 +3539,16 @@
     </w:p>
     <w:p>
       <w:pPr>
-        <w:pStyle w:val="ListParagraph"/>
+        <w:pStyle w:val="a4"/>
         <w:jc w:val="left"/>
-        <w:rPr>
-          <w:lang w:val="en-GB"/>
-        </w:rPr>
-      </w:pPr>
-      <w:r>
-        <w:t>-След извършване на преглед и регистрация на данните от страна на доктора, системата автоматично да праща избраното от нея лечение към пациента.</w:t>
-      </w:r>
-    </w:p>
-    <w:p>
-      <w:pPr>
-        <w:pStyle w:val="ListParagraph"/>
+      </w:pPr>
+      <w:r>
+        <w:t>-След извършване на преглед и регистрация на данните от страна на доктора, пациентът автоматично да получава избраното от системата лечение.</w:t>
+      </w:r>
+    </w:p>
+    <w:p>
+      <w:pPr>
+        <w:pStyle w:val="a4"/>
         <w:jc w:val="left"/>
       </w:pPr>
       <w:r>
@@ -3627,7 +3621,7 @@
     </w:p>
     <w:p>
       <w:pPr>
-        <w:pStyle w:val="ListParagraph"/>
+        <w:pStyle w:val="a4"/>
         <w:jc w:val="left"/>
       </w:pPr>
       <w:r>
@@ -3651,7 +3645,7 @@
     </w:p>
     <w:p>
       <w:pPr>
-        <w:pStyle w:val="ListParagraph"/>
+        <w:pStyle w:val="a4"/>
         <w:jc w:val="left"/>
       </w:pPr>
       <w:r>
@@ -3675,7 +3669,7 @@
     </w:p>
     <w:p>
       <w:pPr>
-        <w:pStyle w:val="ListParagraph"/>
+        <w:pStyle w:val="a4"/>
         <w:jc w:val="left"/>
         <w:rPr>
           <w:lang w:val="en-GB"/>
@@ -3697,7 +3691,7 @@
     </w:p>
     <w:p>
       <w:pPr>
-        <w:pStyle w:val="Heading2"/>
+        <w:pStyle w:val="2"/>
         <w:numPr>
           <w:ilvl w:val="0"/>
           <w:numId w:val="2"/>
@@ -3719,87 +3713,80 @@
         </w:pBdr>
         <w:ind w:left="720"/>
         <w:rPr>
-          <w:rFonts w:ascii="Arial" w:hAnsi="Arial" w:cs="Arial"/>
-          <w:sz w:val="21"/>
-          <w:szCs w:val="21"/>
+          <w:rFonts w:asciiTheme="minorHAnsi" w:hAnsiTheme="minorHAnsi" w:cstheme="minorHAnsi"/>
         </w:rPr>
       </w:pPr>
       <w:bookmarkStart w:id="12" w:name="_heading=h.2yfx629f4pte" w:colFirst="0" w:colLast="0"/>
       <w:bookmarkEnd w:id="12"/>
       <w:r>
         <w:rPr>
-          <w:rFonts w:ascii="Arial" w:hAnsi="Arial" w:cs="Arial"/>
-          <w:sz w:val="21"/>
-          <w:szCs w:val="21"/>
+          <w:rFonts w:asciiTheme="minorHAnsi" w:hAnsiTheme="minorHAnsi" w:cstheme="minorHAnsi"/>
         </w:rPr>
         <w:t>За момента, в страната не съществува единен регистър, който да съдържа информация за всички</w:t>
       </w:r>
       <w:r>
         <w:rPr>
-          <w:rFonts w:ascii="Arial" w:hAnsi="Arial" w:cs="Arial"/>
-          <w:sz w:val="21"/>
-          <w:szCs w:val="21"/>
+          <w:rFonts w:asciiTheme="minorHAnsi" w:hAnsiTheme="minorHAnsi" w:cstheme="minorHAnsi"/>
           <w:lang w:val="en-US"/>
         </w:rPr>
         <w:t xml:space="preserve"> </w:t>
       </w:r>
       <w:r>
         <w:rPr>
-          <w:rFonts w:ascii="Arial" w:hAnsi="Arial" w:cs="Arial"/>
-          <w:sz w:val="21"/>
-          <w:szCs w:val="21"/>
+          <w:rFonts w:asciiTheme="minorHAnsi" w:hAnsiTheme="minorHAnsi" w:cstheme="minorHAnsi"/>
         </w:rPr>
         <w:t>болни от рак на гърдата</w:t>
       </w:r>
       <w:r>
         <w:rPr>
-          <w:rFonts w:ascii="Arial" w:hAnsi="Arial" w:cs="Arial"/>
-          <w:sz w:val="21"/>
-          <w:szCs w:val="21"/>
+          <w:rFonts w:asciiTheme="minorHAnsi" w:hAnsiTheme="minorHAnsi" w:cstheme="minorHAnsi"/>
         </w:rPr>
         <w:t>. Вместо</w:t>
       </w:r>
       <w:r>
         <w:rPr>
-          <w:rFonts w:ascii="Arial" w:hAnsi="Arial" w:cs="Arial"/>
-          <w:sz w:val="21"/>
-          <w:szCs w:val="21"/>
+          <w:rFonts w:asciiTheme="minorHAnsi" w:hAnsiTheme="minorHAnsi" w:cstheme="minorHAnsi"/>
         </w:rPr>
         <w:t xml:space="preserve"> това</w:t>
       </w:r>
       <w:r>
         <w:rPr>
-          <w:rFonts w:ascii="Arial" w:hAnsi="Arial" w:cs="Arial"/>
-          <w:sz w:val="21"/>
-          <w:szCs w:val="21"/>
+          <w:rFonts w:asciiTheme="minorHAnsi" w:hAnsiTheme="minorHAnsi" w:cstheme="minorHAnsi"/>
         </w:rPr>
         <w:t xml:space="preserve"> </w:t>
       </w:r>
       <w:r>
         <w:rPr>
-          <w:rFonts w:ascii="Arial" w:hAnsi="Arial" w:cs="Arial"/>
-          <w:sz w:val="21"/>
-          <w:szCs w:val="21"/>
+          <w:rFonts w:asciiTheme="minorHAnsi" w:hAnsiTheme="minorHAnsi" w:cstheme="minorHAnsi"/>
         </w:rPr>
         <w:t xml:space="preserve">има данни от разпределението на </w:t>
       </w:r>
       <w:proofErr w:type="spellStart"/>
       <w:r>
         <w:rPr>
-          <w:rFonts w:ascii="Arial" w:hAnsi="Arial" w:cs="Arial"/>
-          <w:sz w:val="21"/>
-          <w:szCs w:val="21"/>
+          <w:rFonts w:asciiTheme="minorHAnsi" w:hAnsiTheme="minorHAnsi" w:cstheme="minorHAnsi"/>
         </w:rPr>
         <w:t>новодиагностицираните</w:t>
       </w:r>
       <w:proofErr w:type="spellEnd"/>
       <w:r>
         <w:rPr>
-          <w:rFonts w:ascii="Arial" w:hAnsi="Arial" w:cs="Arial"/>
-          <w:sz w:val="21"/>
-          <w:szCs w:val="21"/>
-        </w:rPr>
-        <w:t xml:space="preserve"> случаи от злокачествени новообразувания по локализации и стадии ,към Националната болница по онкология, но последните данни са  от 2014 и 2015 година. Нашата идея е да създадем един изцяло обновен регистър, който да даде тласък към персонализираната онкология в България.</w:t>
+          <w:rFonts w:asciiTheme="minorHAnsi" w:hAnsiTheme="minorHAnsi" w:cstheme="minorHAnsi"/>
+        </w:rPr>
+        <w:t xml:space="preserve"> случаи от злокачествени новообразувания по локализации и стадии,</w:t>
+      </w:r>
+      <w:r>
+        <w:rPr>
+          <w:rFonts w:asciiTheme="minorHAnsi" w:hAnsiTheme="minorHAnsi" w:cstheme="minorHAnsi"/>
+          <w:lang w:val="en-GB"/>
+        </w:rPr>
+        <w:t xml:space="preserve"> </w:t>
+      </w:r>
+      <w:r>
+        <w:rPr>
+          <w:rFonts w:asciiTheme="minorHAnsi" w:hAnsiTheme="minorHAnsi" w:cstheme="minorHAnsi"/>
+        </w:rPr>
+        <w:t>към Националната болница по онкология, но последните данни са  от 2014 и 2015 година. Нашата идея е да създадем един изцяло обновен регистър, който да даде тласък към персонализираната онкология в България.</w:t>
       </w:r>
     </w:p>
     <w:p>
@@ -3933,7 +3920,7 @@
     </w:p>
     <w:p>
       <w:pPr>
-        <w:pStyle w:val="ListParagraph"/>
+        <w:pStyle w:val="a4"/>
         <w:numPr>
           <w:ilvl w:val="0"/>
           <w:numId w:val="5"/>
@@ -3962,7 +3949,7 @@
     </w:p>
     <w:p>
       <w:pPr>
-        <w:pStyle w:val="ListParagraph"/>
+        <w:pStyle w:val="a4"/>
         <w:pBdr>
           <w:top w:val="nil"/>
           <w:left w:val="nil"/>
@@ -3980,7 +3967,7 @@
     </w:p>
     <w:p>
       <w:pPr>
-        <w:pStyle w:val="ListParagraph"/>
+        <w:pStyle w:val="a4"/>
         <w:pBdr>
           <w:top w:val="nil"/>
           <w:left w:val="nil"/>
@@ -3995,8 +3982,6 @@
           <w:szCs w:val="22"/>
         </w:rPr>
       </w:pPr>
-      <w:bookmarkStart w:id="13" w:name="_GoBack"/>
-      <w:bookmarkEnd w:id="13"/>
     </w:p>
     <w:sectPr>
       <w:pgSz w:w="11906" w:h="16838"/>
@@ -4009,7 +3994,7 @@
 </file>
 
 <file path=word/numbering.xml><?xml version="1.0" encoding="utf-8"?>
-<w:numbering xmlns:wpc="http://schemas.microsoft.com/office/word/2010/wordprocessingCanvas" xmlns:cx="http://schemas.microsoft.com/office/drawing/2014/chartex" xmlns:cx1="http://schemas.microsoft.com/office/drawing/2015/9/8/chartex" xmlns:mc="http://schemas.openxmlformats.org/markup-compatibility/2006" xmlns:o="urn:schemas-microsoft-com:office:office" xmlns:r="http://schemas.openxmlformats.org/officeDocument/2006/relationships" xmlns:m="http://schemas.openxmlformats.org/officeDocument/2006/math" xmlns:v="urn:schemas-microsoft-com:vml" xmlns:wp14="http://schemas.microsoft.com/office/word/2010/wordprocessingDrawing" xmlns:wp="http://schemas.openxmlformats.org/drawingml/2006/wordprocessingDrawing" xmlns:w10="urn:schemas-microsoft-com:office:word" xmlns:w="http://schemas.openxmlformats.org/wordprocessingml/2006/main" xmlns:w14="http://schemas.microsoft.com/office/word/2010/wordml" xmlns:w15="http://schemas.microsoft.com/office/word/2012/wordml" xmlns:w16se="http://schemas.microsoft.com/office/word/2015/wordml/symex" xmlns:wpg="http://schemas.microsoft.com/office/word/2010/wordprocessingGroup" xmlns:wpi="http://schemas.microsoft.com/office/word/2010/wordprocessingInk" xmlns:wne="http://schemas.microsoft.com/office/word/2006/wordml" xmlns:wps="http://schemas.microsoft.com/office/word/2010/wordprocessingShape" mc:Ignorable="w14 w15 w16se wp14">
+<w:numbering xmlns:wpc="http://schemas.microsoft.com/office/word/2010/wordprocessingCanvas" xmlns:cx="http://schemas.microsoft.com/office/drawing/2014/chartex" xmlns:cx1="http://schemas.microsoft.com/office/drawing/2015/9/8/chartex" xmlns:cx2="http://schemas.microsoft.com/office/drawing/2015/10/21/chartex" xmlns:cx3="http://schemas.microsoft.com/office/drawing/2016/5/9/chartex" xmlns:cx4="http://schemas.microsoft.com/office/drawing/2016/5/10/chartex" xmlns:cx5="http://schemas.microsoft.com/office/drawing/2016/5/11/chartex" xmlns:cx6="http://schemas.microsoft.com/office/drawing/2016/5/12/chartex" xmlns:cx7="http://schemas.microsoft.com/office/drawing/2016/5/13/chartex" xmlns:cx8="http://schemas.microsoft.com/office/drawing/2016/5/14/chartex" xmlns:mc="http://schemas.openxmlformats.org/markup-compatibility/2006" xmlns:aink="http://schemas.microsoft.com/office/drawing/2016/ink" xmlns:am3d="http://schemas.microsoft.com/office/drawing/2017/model3d" xmlns:o="urn:schemas-microsoft-com:office:office" xmlns:r="http://schemas.openxmlformats.org/officeDocument/2006/relationships" xmlns:m="http://schemas.openxmlformats.org/officeDocument/2006/math" xmlns:v="urn:schemas-microsoft-com:vml" xmlns:wp14="http://schemas.microsoft.com/office/word/2010/wordprocessingDrawing" xmlns:wp="http://schemas.openxmlformats.org/drawingml/2006/wordprocessingDrawing" xmlns:w10="urn:schemas-microsoft-com:office:word" xmlns:w="http://schemas.openxmlformats.org/wordprocessingml/2006/main" xmlns:w14="http://schemas.microsoft.com/office/word/2010/wordml" xmlns:w15="http://schemas.microsoft.com/office/word/2012/wordml" xmlns:w16cex="http://schemas.microsoft.com/office/word/2018/wordml/cex" xmlns:w16cid="http://schemas.microsoft.com/office/word/2016/wordml/cid" xmlns:w16="http://schemas.microsoft.com/office/word/2018/wordml" xmlns:w16se="http://schemas.microsoft.com/office/word/2015/wordml/symex" xmlns:wpg="http://schemas.microsoft.com/office/word/2010/wordprocessingGroup" xmlns:wpi="http://schemas.microsoft.com/office/word/2010/wordprocessingInk" xmlns:wne="http://schemas.microsoft.com/office/word/2006/wordml" xmlns:wps="http://schemas.microsoft.com/office/word/2010/wordprocessingShape" mc:Ignorable="w14 w15 w16se w16cid w16 w16cex wp14">
   <w:abstractNum w:abstractNumId="0" w15:restartNumberingAfterBreak="0">
     <w:nsid w:val="0AC55FF7"/>
     <w:multiLevelType w:val="multilevel"/>
@@ -4594,7 +4579,7 @@
 </file>
 
 <file path=word/styles.xml><?xml version="1.0" encoding="utf-8"?>
-<w:styles xmlns:mc="http://schemas.openxmlformats.org/markup-compatibility/2006" xmlns:r="http://schemas.openxmlformats.org/officeDocument/2006/relationships" xmlns:w="http://schemas.openxmlformats.org/wordprocessingml/2006/main" xmlns:w14="http://schemas.microsoft.com/office/word/2010/wordml" xmlns:w15="http://schemas.microsoft.com/office/word/2012/wordml" xmlns:w16se="http://schemas.microsoft.com/office/word/2015/wordml/symex" mc:Ignorable="w14 w15 w16se">
+<w:styles xmlns:mc="http://schemas.openxmlformats.org/markup-compatibility/2006" xmlns:r="http://schemas.openxmlformats.org/officeDocument/2006/relationships" xmlns:w="http://schemas.openxmlformats.org/wordprocessingml/2006/main" xmlns:w14="http://schemas.microsoft.com/office/word/2010/wordml" xmlns:w15="http://schemas.microsoft.com/office/word/2012/wordml" xmlns:w16cex="http://schemas.microsoft.com/office/word/2018/wordml/cex" xmlns:w16cid="http://schemas.microsoft.com/office/word/2016/wordml/cid" xmlns:w16="http://schemas.microsoft.com/office/word/2018/wordml" xmlns:w16se="http://schemas.microsoft.com/office/word/2015/wordml/symex" mc:Ignorable="w14 w15 w16se w16cid w16 w16cex">
   <w:docDefaults>
     <w:rPrDefault>
       <w:rPr>
@@ -4611,7 +4596,7 @@
       </w:pPr>
     </w:pPrDefault>
   </w:docDefaults>
-  <w:latentStyles w:defLockedState="0" w:defUIPriority="99" w:defSemiHidden="0" w:defUnhideWhenUsed="0" w:defQFormat="0" w:count="371">
+  <w:latentStyles w:defLockedState="0" w:defUIPriority="99" w:defSemiHidden="0" w:defUnhideWhenUsed="0" w:defQFormat="0" w:count="376">
     <w:lsdException w:name="Normal" w:uiPriority="0" w:qFormat="1"/>
     <w:lsdException w:name="heading 1" w:uiPriority="9" w:qFormat="1"/>
     <w:lsdException w:name="heading 2" w:semiHidden="1" w:uiPriority="9" w:unhideWhenUsed="1" w:qFormat="1"/>
@@ -4717,7 +4702,6 @@
     <w:lsdException w:name="HTML Sample" w:semiHidden="1" w:unhideWhenUsed="1"/>
     <w:lsdException w:name="HTML Typewriter" w:semiHidden="1" w:unhideWhenUsed="1"/>
     <w:lsdException w:name="HTML Variable" w:semiHidden="1" w:unhideWhenUsed="1"/>
-    <w:lsdException w:name="Normal Table" w:semiHidden="1" w:unhideWhenUsed="1"/>
     <w:lsdException w:name="annotation subject" w:semiHidden="1" w:unhideWhenUsed="1"/>
     <w:lsdException w:name="No List" w:semiHidden="1" w:unhideWhenUsed="1"/>
     <w:lsdException w:name="Outline List 1" w:semiHidden="1" w:unhideWhenUsed="1"/>
@@ -4760,11 +4744,8 @@
     <w:lsdException w:name="Table Contemporary" w:semiHidden="1" w:unhideWhenUsed="1"/>
     <w:lsdException w:name="Table Elegant" w:semiHidden="1" w:unhideWhenUsed="1"/>
     <w:lsdException w:name="Table Professional" w:semiHidden="1" w:unhideWhenUsed="1"/>
-    <w:lsdException w:name="Table Subtle 1" w:semiHidden="1" w:unhideWhenUsed="1"/>
     <w:lsdException w:name="Table Subtle 2" w:semiHidden="1" w:unhideWhenUsed="1"/>
     <w:lsdException w:name="Table Web 1" w:semiHidden="1" w:unhideWhenUsed="1"/>
-    <w:lsdException w:name="Table Web 2" w:semiHidden="1" w:unhideWhenUsed="1"/>
-    <w:lsdException w:name="Table Web 3" w:semiHidden="1" w:unhideWhenUsed="1"/>
     <w:lsdException w:name="Balloon Text" w:semiHidden="1" w:unhideWhenUsed="1"/>
     <w:lsdException w:name="Table Grid" w:uiPriority="39"/>
     <w:lsdException w:name="Table Theme" w:semiHidden="1" w:unhideWhenUsed="1"/>
@@ -4983,15 +4964,20 @@
     <w:lsdException w:name="List Table 5 Dark Accent 6" w:uiPriority="50"/>
     <w:lsdException w:name="List Table 6 Colorful Accent 6" w:uiPriority="51"/>
     <w:lsdException w:name="List Table 7 Colorful Accent 6" w:uiPriority="52"/>
+    <w:lsdException w:name="Mention" w:semiHidden="1" w:unhideWhenUsed="1"/>
+    <w:lsdException w:name="Smart Hyperlink" w:semiHidden="1" w:unhideWhenUsed="1"/>
+    <w:lsdException w:name="Hashtag" w:semiHidden="1" w:unhideWhenUsed="1"/>
+    <w:lsdException w:name="Unresolved Mention" w:semiHidden="1" w:unhideWhenUsed="1"/>
+    <w:lsdException w:name="Smart Link" w:semiHidden="1" w:unhideWhenUsed="1"/>
   </w:latentStyles>
-  <w:style w:type="paragraph" w:default="1" w:styleId="Normal">
+  <w:style w:type="paragraph" w:default="1" w:styleId="a">
     <w:name w:val="Normal"/>
     <w:qFormat/>
   </w:style>
-  <w:style w:type="paragraph" w:styleId="Heading1">
+  <w:style w:type="paragraph" w:styleId="1">
     <w:name w:val="heading 1"/>
-    <w:basedOn w:val="Normal"/>
-    <w:next w:val="Normal"/>
+    <w:basedOn w:val="a"/>
+    <w:next w:val="a"/>
     <w:uiPriority w:val="9"/>
     <w:qFormat/>
     <w:pPr>
@@ -5006,10 +4992,10 @@
       <w:szCs w:val="48"/>
     </w:rPr>
   </w:style>
-  <w:style w:type="paragraph" w:styleId="Heading2">
+  <w:style w:type="paragraph" w:styleId="2">
     <w:name w:val="heading 2"/>
-    <w:basedOn w:val="Normal"/>
-    <w:next w:val="Normal"/>
+    <w:basedOn w:val="a"/>
+    <w:next w:val="a"/>
     <w:uiPriority w:val="9"/>
     <w:unhideWhenUsed/>
     <w:qFormat/>
@@ -5025,10 +5011,10 @@
       <w:szCs w:val="36"/>
     </w:rPr>
   </w:style>
-  <w:style w:type="paragraph" w:styleId="Heading3">
+  <w:style w:type="paragraph" w:styleId="3">
     <w:name w:val="heading 3"/>
-    <w:basedOn w:val="Normal"/>
-    <w:next w:val="Normal"/>
+    <w:basedOn w:val="a"/>
+    <w:next w:val="a"/>
     <w:uiPriority w:val="9"/>
     <w:unhideWhenUsed/>
     <w:qFormat/>
@@ -5044,10 +5030,10 @@
       <w:szCs w:val="28"/>
     </w:rPr>
   </w:style>
-  <w:style w:type="paragraph" w:styleId="Heading4">
+  <w:style w:type="paragraph" w:styleId="4">
     <w:name w:val="heading 4"/>
-    <w:basedOn w:val="Normal"/>
-    <w:next w:val="Normal"/>
+    <w:basedOn w:val="a"/>
+    <w:next w:val="a"/>
     <w:uiPriority w:val="9"/>
     <w:semiHidden/>
     <w:unhideWhenUsed/>
@@ -5062,10 +5048,10 @@
       <w:b/>
     </w:rPr>
   </w:style>
-  <w:style w:type="paragraph" w:styleId="Heading5">
+  <w:style w:type="paragraph" w:styleId="5">
     <w:name w:val="heading 5"/>
-    <w:basedOn w:val="Normal"/>
-    <w:next w:val="Normal"/>
+    <w:basedOn w:val="a"/>
+    <w:next w:val="a"/>
     <w:uiPriority w:val="9"/>
     <w:semiHidden/>
     <w:unhideWhenUsed/>
@@ -5082,10 +5068,10 @@
       <w:szCs w:val="22"/>
     </w:rPr>
   </w:style>
-  <w:style w:type="paragraph" w:styleId="Heading6">
+  <w:style w:type="paragraph" w:styleId="6">
     <w:name w:val="heading 6"/>
-    <w:basedOn w:val="Normal"/>
-    <w:next w:val="Normal"/>
+    <w:basedOn w:val="a"/>
+    <w:next w:val="a"/>
     <w:uiPriority w:val="9"/>
     <w:semiHidden/>
     <w:unhideWhenUsed/>
@@ -5102,13 +5088,13 @@
       <w:szCs w:val="20"/>
     </w:rPr>
   </w:style>
-  <w:style w:type="character" w:default="1" w:styleId="DefaultParagraphFont">
+  <w:style w:type="character" w:default="1" w:styleId="a0">
     <w:name w:val="Default Paragraph Font"/>
     <w:uiPriority w:val="1"/>
     <w:semiHidden/>
     <w:unhideWhenUsed/>
   </w:style>
-  <w:style w:type="table" w:default="1" w:styleId="TableNormal">
+  <w:style w:type="table" w:default="1" w:styleId="a1">
     <w:name w:val="Normal Table"/>
     <w:uiPriority w:val="99"/>
     <w:semiHidden/>
@@ -5123,7 +5109,7 @@
       </w:tblCellMar>
     </w:tblPr>
   </w:style>
-  <w:style w:type="numbering" w:default="1" w:styleId="NoList">
+  <w:style w:type="numbering" w:default="1" w:styleId="a2">
     <w:name w:val="No List"/>
     <w:uiPriority w:val="99"/>
     <w:semiHidden/>
@@ -5140,10 +5126,10 @@
       </w:tblCellMar>
     </w:tblPr>
   </w:style>
-  <w:style w:type="paragraph" w:styleId="Title">
+  <w:style w:type="paragraph" w:styleId="a3">
     <w:name w:val="Title"/>
-    <w:basedOn w:val="Normal"/>
-    <w:next w:val="Normal"/>
+    <w:basedOn w:val="a"/>
+    <w:next w:val="a"/>
     <w:uiPriority w:val="10"/>
     <w:qFormat/>
     <w:pPr>
@@ -5168,9 +5154,9 @@
       </w:tblCellMar>
     </w:tblPr>
   </w:style>
-  <w:style w:type="paragraph" w:styleId="ListParagraph">
+  <w:style w:type="paragraph" w:styleId="a4">
     <w:name w:val="List Paragraph"/>
-    <w:basedOn w:val="Normal"/>
+    <w:basedOn w:val="a"/>
     <w:uiPriority w:val="34"/>
     <w:qFormat/>
     <w:rsid w:val="00F15F7C"/>
@@ -5179,10 +5165,10 @@
       <w:contextualSpacing/>
     </w:pPr>
   </w:style>
-  <w:style w:type="paragraph" w:styleId="Subtitle">
+  <w:style w:type="paragraph" w:styleId="a5">
     <w:name w:val="Subtitle"/>
-    <w:basedOn w:val="Normal"/>
-    <w:next w:val="Normal"/>
+    <w:basedOn w:val="a"/>
+    <w:next w:val="a"/>
     <w:uiPriority w:val="11"/>
     <w:qFormat/>
     <w:pPr>
@@ -5198,8 +5184,8 @@
       <w:szCs w:val="48"/>
     </w:rPr>
   </w:style>
-  <w:style w:type="table" w:customStyle="1" w:styleId="a">
-    <w:basedOn w:val="TableNormal"/>
+  <w:style w:type="table" w:customStyle="1" w:styleId="a6">
+    <w:basedOn w:val="a1"/>
     <w:tblPr>
       <w:tblStyleRowBandSize w:val="1"/>
       <w:tblStyleColBandSize w:val="1"/>
@@ -5211,8 +5197,8 @@
       </w:tblCellMar>
     </w:tblPr>
   </w:style>
-  <w:style w:type="table" w:customStyle="1" w:styleId="a0">
-    <w:basedOn w:val="TableNormal"/>
+  <w:style w:type="table" w:customStyle="1" w:styleId="a7">
+    <w:basedOn w:val="a1"/>
     <w:tblPr>
       <w:tblStyleRowBandSize w:val="1"/>
       <w:tblStyleColBandSize w:val="1"/>
@@ -5224,8 +5210,8 @@
       </w:tblCellMar>
     </w:tblPr>
   </w:style>
-  <w:style w:type="table" w:customStyle="1" w:styleId="a1">
-    <w:basedOn w:val="TableNormal"/>
+  <w:style w:type="table" w:customStyle="1" w:styleId="a8">
+    <w:basedOn w:val="a1"/>
     <w:tblPr>
       <w:tblStyleRowBandSize w:val="1"/>
       <w:tblStyleColBandSize w:val="1"/>
@@ -5237,8 +5223,8 @@
       </w:tblCellMar>
     </w:tblPr>
   </w:style>
-  <w:style w:type="table" w:customStyle="1" w:styleId="a2">
-    <w:basedOn w:val="TableNormal"/>
+  <w:style w:type="table" w:customStyle="1" w:styleId="a9">
+    <w:basedOn w:val="a1"/>
     <w:tblPr>
       <w:tblStyleRowBandSize w:val="1"/>
       <w:tblStyleColBandSize w:val="1"/>
@@ -5250,8 +5236,8 @@
       </w:tblCellMar>
     </w:tblPr>
   </w:style>
-  <w:style w:type="table" w:customStyle="1" w:styleId="a3">
-    <w:basedOn w:val="TableNormal"/>
+  <w:style w:type="table" w:customStyle="1" w:styleId="aa">
+    <w:basedOn w:val="a1"/>
     <w:tblPr>
       <w:tblStyleRowBandSize w:val="1"/>
       <w:tblStyleColBandSize w:val="1"/>
@@ -5263,10 +5249,10 @@
       </w:tblCellMar>
     </w:tblPr>
   </w:style>
-  <w:style w:type="paragraph" w:styleId="CommentText">
+  <w:style w:type="paragraph" w:styleId="ab">
     <w:name w:val="annotation text"/>
-    <w:basedOn w:val="Normal"/>
-    <w:link w:val="CommentTextChar"/>
+    <w:basedOn w:val="a"/>
+    <w:link w:val="ac"/>
     <w:uiPriority w:val="99"/>
     <w:semiHidden/>
     <w:unhideWhenUsed/>
@@ -5278,10 +5264,10 @@
       <w:szCs w:val="20"/>
     </w:rPr>
   </w:style>
-  <w:style w:type="character" w:customStyle="1" w:styleId="CommentTextChar">
-    <w:name w:val="Comment Text Char"/>
-    <w:basedOn w:val="DefaultParagraphFont"/>
-    <w:link w:val="CommentText"/>
+  <w:style w:type="character" w:customStyle="1" w:styleId="ac">
+    <w:name w:val="Текст на коментар Знак"/>
+    <w:basedOn w:val="a0"/>
+    <w:link w:val="ab"/>
     <w:uiPriority w:val="99"/>
     <w:semiHidden/>
     <w:rPr>
@@ -5289,9 +5275,9 @@
       <w:szCs w:val="20"/>
     </w:rPr>
   </w:style>
-  <w:style w:type="character" w:styleId="CommentReference">
+  <w:style w:type="character" w:styleId="ad">
     <w:name w:val="annotation reference"/>
-    <w:basedOn w:val="DefaultParagraphFont"/>
+    <w:basedOn w:val="a0"/>
     <w:uiPriority w:val="99"/>
     <w:semiHidden/>
     <w:unhideWhenUsed/>
@@ -5300,10 +5286,10 @@
       <w:szCs w:val="16"/>
     </w:rPr>
   </w:style>
-  <w:style w:type="paragraph" w:styleId="BalloonText">
+  <w:style w:type="paragraph" w:styleId="ae">
     <w:name w:val="Balloon Text"/>
-    <w:basedOn w:val="Normal"/>
-    <w:link w:val="BalloonTextChar"/>
+    <w:basedOn w:val="a"/>
+    <w:link w:val="af"/>
     <w:uiPriority w:val="99"/>
     <w:semiHidden/>
     <w:unhideWhenUsed/>
@@ -5317,10 +5303,10 @@
       <w:szCs w:val="18"/>
     </w:rPr>
   </w:style>
-  <w:style w:type="character" w:customStyle="1" w:styleId="BalloonTextChar">
-    <w:name w:val="Balloon Text Char"/>
-    <w:basedOn w:val="DefaultParagraphFont"/>
-    <w:link w:val="BalloonText"/>
+  <w:style w:type="character" w:customStyle="1" w:styleId="af">
+    <w:name w:val="Изнесен текст Знак"/>
+    <w:basedOn w:val="a0"/>
+    <w:link w:val="ae"/>
     <w:uiPriority w:val="99"/>
     <w:semiHidden/>
     <w:rsid w:val="00AF3AE7"/>
@@ -5330,7 +5316,7 @@
       <w:szCs w:val="18"/>
     </w:rPr>
   </w:style>
-  <w:style w:type="table" w:customStyle="1" w:styleId="a4">
+  <w:style w:type="table" w:customStyle="1" w:styleId="af0">
     <w:basedOn w:val="TableNormal2"/>
     <w:tblPr>
       <w:tblStyleRowBandSize w:val="1"/>
@@ -5343,7 +5329,7 @@
       </w:tblCellMar>
     </w:tblPr>
   </w:style>
-  <w:style w:type="table" w:customStyle="1" w:styleId="a5">
+  <w:style w:type="table" w:customStyle="1" w:styleId="af1">
     <w:basedOn w:val="TableNormal2"/>
     <w:tblPr>
       <w:tblStyleRowBandSize w:val="1"/>
@@ -5356,7 +5342,7 @@
       </w:tblCellMar>
     </w:tblPr>
   </w:style>
-  <w:style w:type="table" w:customStyle="1" w:styleId="a6">
+  <w:style w:type="table" w:customStyle="1" w:styleId="af2">
     <w:basedOn w:val="TableNormal2"/>
     <w:tblPr>
       <w:tblStyleRowBandSize w:val="1"/>
@@ -5369,7 +5355,7 @@
       </w:tblCellMar>
     </w:tblPr>
   </w:style>
-  <w:style w:type="table" w:customStyle="1" w:styleId="a7">
+  <w:style w:type="table" w:customStyle="1" w:styleId="af3">
     <w:basedOn w:val="TableNormal2"/>
     <w:tblPr>
       <w:tblStyleRowBandSize w:val="1"/>
@@ -5382,7 +5368,7 @@
       </w:tblCellMar>
     </w:tblPr>
   </w:style>
-  <w:style w:type="table" w:customStyle="1" w:styleId="a8">
+  <w:style w:type="table" w:customStyle="1" w:styleId="af4">
     <w:basedOn w:val="TableNormal2"/>
     <w:tblPr>
       <w:tblStyleRowBandSize w:val="1"/>
@@ -5395,7 +5381,7 @@
       </w:tblCellMar>
     </w:tblPr>
   </w:style>
-  <w:style w:type="table" w:customStyle="1" w:styleId="a9">
+  <w:style w:type="table" w:customStyle="1" w:styleId="af5">
     <w:basedOn w:val="TableNormal2"/>
     <w:tblPr>
       <w:tblStyleRowBandSize w:val="1"/>

</xml_diff>

<commit_message>
Updated description about bussines processes.
</commit_message>
<xml_diff>
--- a/Requirements.docx
+++ b/Requirements.docx
@@ -1011,11 +1011,89 @@
           <w:lang w:val="en-GB"/>
         </w:rPr>
       </w:pPr>
+      <w:proofErr w:type="spellStart"/>
       <w:r>
         <w:rPr>
           <w:lang w:val="en-GB"/>
         </w:rPr>
-        <w:t>Целевите групи, към които е насочен проектът, обхващат:</w:t>
+        <w:t>Целевите</w:t>
+      </w:r>
+      <w:proofErr w:type="spellEnd"/>
+      <w:r>
+        <w:rPr>
+          <w:lang w:val="en-GB"/>
+        </w:rPr>
+        <w:t xml:space="preserve"> </w:t>
+      </w:r>
+      <w:proofErr w:type="spellStart"/>
+      <w:r>
+        <w:rPr>
+          <w:lang w:val="en-GB"/>
+        </w:rPr>
+        <w:t>групи</w:t>
+      </w:r>
+      <w:proofErr w:type="spellEnd"/>
+      <w:r>
+        <w:rPr>
+          <w:lang w:val="en-GB"/>
+        </w:rPr>
+        <w:t xml:space="preserve">, към </w:t>
+      </w:r>
+      <w:proofErr w:type="spellStart"/>
+      <w:r>
+        <w:rPr>
+          <w:lang w:val="en-GB"/>
+        </w:rPr>
+        <w:t>които</w:t>
+      </w:r>
+      <w:proofErr w:type="spellEnd"/>
+      <w:r>
+        <w:rPr>
+          <w:lang w:val="en-GB"/>
+        </w:rPr>
+        <w:t xml:space="preserve"> е </w:t>
+      </w:r>
+      <w:proofErr w:type="spellStart"/>
+      <w:r>
+        <w:rPr>
+          <w:lang w:val="en-GB"/>
+        </w:rPr>
+        <w:t>насочен</w:t>
+      </w:r>
+      <w:proofErr w:type="spellEnd"/>
+      <w:r>
+        <w:rPr>
+          <w:lang w:val="en-GB"/>
+        </w:rPr>
+        <w:t xml:space="preserve"> </w:t>
+      </w:r>
+      <w:proofErr w:type="spellStart"/>
+      <w:r>
+        <w:rPr>
+          <w:lang w:val="en-GB"/>
+        </w:rPr>
+        <w:t>проектът</w:t>
+      </w:r>
+      <w:proofErr w:type="spellEnd"/>
+      <w:r>
+        <w:rPr>
+          <w:lang w:val="en-GB"/>
+        </w:rPr>
+        <w:t xml:space="preserve">, </w:t>
+      </w:r>
+      <w:proofErr w:type="spellStart"/>
+      <w:r>
+        <w:rPr>
+          <w:lang w:val="en-GB"/>
+        </w:rPr>
+        <w:t>обхващат</w:t>
+      </w:r>
+      <w:proofErr w:type="spellEnd"/>
+      <w:r>
+        <w:rPr>
+          <w:lang w:val="en-GB"/>
+        </w:rPr>
+        <w:t>:</w:t>
       </w:r>
     </w:p>
     <w:p>
@@ -1279,11 +1357,19 @@
       <w:r>
         <w:t>-На фигура 1 е представена а</w:t>
       </w:r>
+      <w:proofErr w:type="spellStart"/>
       <w:r>
         <w:rPr>
           <w:lang w:val="en-GB"/>
         </w:rPr>
-        <w:t xml:space="preserve">ctivity </w:t>
+        <w:t>ctivity</w:t>
+      </w:r>
+      <w:proofErr w:type="spellEnd"/>
+      <w:r>
+        <w:rPr>
+          <w:lang w:val="en-GB"/>
+        </w:rPr>
+        <w:t xml:space="preserve"> </w:t>
       </w:r>
       <w:r>
         <w:t>диаграма за процесът по установяване на лечението. Той започва като пациентът, потенциално или вече болен от рак на гърдата, си запази час за преглед</w:t>
@@ -1305,24 +1391,6 @@
       </w:r>
       <w:r>
         <w:t xml:space="preserve">. След това той, отивайки в определено лечебното заведение, бива изследван от доктор-онколог, с цел получаване на резултати, относно текущото състояние на пациента. Ако резултатите покажат, че пациентът има тумор, на тяхна база се определя най-доброто лечение, което може да се приложи на този стадий. </w:t>
-      </w:r>
-    </w:p>
-    <w:p>
-      <w:pPr>
-        <w:ind w:left="720"/>
-        <w:jc w:val="left"/>
-        <w:rPr>
-          <w:i/>
-          <w:iCs/>
-        </w:rPr>
-      </w:pPr>
-      <w:r>
-        <w:rPr>
-          <w:i/>
-          <w:iCs/>
-        </w:rPr>
-        <w:lastRenderedPageBreak/>
-        <w:t>-Разработваният софтуер трябва притежава функционалност по автоматично откриване на най-доброто лечение по въведените данни от изследването на пациента.</w:t>
       </w:r>
     </w:p>
     <w:p>
@@ -1411,11 +1479,19 @@
       <w:r>
         <w:t xml:space="preserve"> На фиг. 2 е представена а</w:t>
       </w:r>
+      <w:proofErr w:type="spellStart"/>
       <w:r>
         <w:rPr>
           <w:lang w:val="en-GB"/>
         </w:rPr>
-        <w:t xml:space="preserve">ctivity </w:t>
+        <w:t>ctivity</w:t>
+      </w:r>
+      <w:proofErr w:type="spellEnd"/>
+      <w:r>
+        <w:rPr>
+          <w:lang w:val="en-GB"/>
+        </w:rPr>
+        <w:t xml:space="preserve"> </w:t>
       </w:r>
       <w:r>
         <w:t>диаграма за процеса по запазване на час за медицински преглед от страна на пациента. Той си взаимодейства с рецепциониста на лечебното заведение, като първо си избира датата и часа, в които би искал да се проведе неговото изследване. След проверка за свободни доктори в това време, пациентът избира някой от тях. Така рецепциониста добавя в графика на избрания</w:t>
@@ -1434,48 +1510,7 @@
       <w:pPr>
         <w:ind w:left="720"/>
         <w:jc w:val="left"/>
-        <w:rPr>
-          <w:i/>
-          <w:iCs/>
-          <w:lang w:val="en-US"/>
-        </w:rPr>
-      </w:pPr>
-      <w:r>
-        <w:rPr>
-          <w:i/>
-          <w:iCs/>
-        </w:rPr>
-        <w:lastRenderedPageBreak/>
-        <w:t>-</w:t>
-      </w:r>
-      <w:r>
-        <w:rPr>
-          <w:i/>
-          <w:iCs/>
-        </w:rPr>
-        <w:t xml:space="preserve"> </w:t>
-      </w:r>
-      <w:r>
-        <w:rPr>
-          <w:i/>
-          <w:iCs/>
-        </w:rPr>
-        <w:t>Софтуерът трябва да</w:t>
-      </w:r>
-      <w:r>
-        <w:rPr>
-          <w:i/>
-          <w:iCs/>
-        </w:rPr>
-        <w:t xml:space="preserve"> има функционалност за</w:t>
-      </w:r>
-      <w:r>
-        <w:rPr>
-          <w:i/>
-          <w:iCs/>
-        </w:rPr>
-        <w:t xml:space="preserve"> записването на час за преглед по избран час и доктор от пациента.</w:t>
-      </w:r>
+      </w:pPr>
     </w:p>
     <w:p>
       <w:pPr>
@@ -1487,17 +1522,12 @@
       <w:pPr>
         <w:ind w:left="720"/>
         <w:jc w:val="left"/>
-      </w:pPr>
-    </w:p>
-    <w:p>
-      <w:pPr>
-        <w:ind w:left="720"/>
-        <w:jc w:val="left"/>
         <w:rPr>
           <w:lang w:val="en-GB"/>
         </w:rPr>
       </w:pPr>
       <w:r>
+        <w:lastRenderedPageBreak/>
         <w:t>⦁    Процес на следене на лечение и неговата промяна</w:t>
       </w:r>
       <w:r>
@@ -1560,11 +1590,19 @@
       <w:r>
         <w:t>- На фиг. 3 е представена а</w:t>
       </w:r>
+      <w:proofErr w:type="spellStart"/>
       <w:r>
         <w:rPr>
           <w:lang w:val="en-GB"/>
         </w:rPr>
-        <w:t xml:space="preserve">ctivity </w:t>
+        <w:t>ctivity</w:t>
+      </w:r>
+      <w:proofErr w:type="spellEnd"/>
+      <w:r>
+        <w:rPr>
+          <w:lang w:val="en-GB"/>
+        </w:rPr>
+        <w:t xml:space="preserve"> </w:t>
       </w:r>
       <w:r>
         <w:t>диаграма за процеса на следене на лечение и промяната му, който сам по себе си представлява системна функционалност</w:t>
@@ -1585,7 +1623,6 @@
         <w:jc w:val="left"/>
       </w:pPr>
       <w:r>
-        <w:lastRenderedPageBreak/>
         <w:t>- Този процес започва</w:t>
       </w:r>
       <w:r>
@@ -1611,6 +1648,7 @@
       <w:bookmarkStart w:id="10" w:name="_heading=h.1ius8aub7uq4" w:colFirst="0" w:colLast="0"/>
       <w:bookmarkEnd w:id="10"/>
       <w:r>
+        <w:lastRenderedPageBreak/>
         <w:t>Логически модел на данните обработвани в организацията</w:t>
       </w:r>
       <w:bookmarkStart w:id="11" w:name="_heading=h.8lgjtmg0zrov" w:colFirst="0" w:colLast="0"/>
@@ -3077,7 +3115,6 @@
               <w:rPr>
                 <w:b/>
               </w:rPr>
-              <w:lastRenderedPageBreak/>
               <w:t>Лечение</w:t>
             </w:r>
           </w:p>
@@ -4163,7 +4200,6 @@
         <w:jc w:val="left"/>
       </w:pPr>
       <w:r>
-        <w:lastRenderedPageBreak/>
         <w:t>-Докторът-онколог трябва да може да въвежда информация свързана с поставените от него диагноза и лечение на пациента.</w:t>
       </w:r>
     </w:p>
@@ -4200,7 +4236,11 @@
         <w:t xml:space="preserve">, </w:t>
       </w:r>
       <w:r>
-        <w:t>дали възпалението на регионалните лимфни възли спада. Ако състоянието на пациента е много усложнено, главната цел на лечението е да потисне разпространяването на тумора, затова се очаква състоянието на пациента да не се влошава.</w:t>
+        <w:t xml:space="preserve">дали възпалението на регионалните лимфни възли спада. Ако състоянието на пациента е много усложнено, главната цел на лечението е да потисне </w:t>
+      </w:r>
+      <w:r>
+        <w:lastRenderedPageBreak/>
+        <w:t>разпространяването на тумора, затова се очаква състоянието на пациента да не се влошава.</w:t>
       </w:r>
     </w:p>
     <w:p>
@@ -4342,7 +4382,6 @@
         <w:rPr>
           <w:color w:val="000000"/>
         </w:rPr>
-        <w:lastRenderedPageBreak/>
         <w:t>Взаимодействие на администратор със системата</w:t>
       </w:r>
       <w:r>
@@ -4430,6 +4469,7 @@
         </w:rPr>
       </w:pPr>
       <w:r>
+        <w:lastRenderedPageBreak/>
         <w:t>-Администраторът управлява акаунтите както на докторите така и на пациентите, това включва: промяна на парола, ако</w:t>
       </w:r>
       <w:r>
@@ -4674,8 +4714,17 @@
           <w:rFonts w:asciiTheme="minorHAnsi" w:hAnsiTheme="minorHAnsi" w:cstheme="minorHAnsi"/>
           <w:lang w:val="en-US"/>
         </w:rPr>
-        <w:t>ESMO Interactive Guideness</w:t>
-      </w:r>
+        <w:t xml:space="preserve">ESMO Interactive </w:t>
+      </w:r>
+      <w:proofErr w:type="spellStart"/>
+      <w:r>
+        <w:rPr>
+          <w:rFonts w:asciiTheme="minorHAnsi" w:hAnsiTheme="minorHAnsi" w:cstheme="minorHAnsi"/>
+          <w:lang w:val="en-US"/>
+        </w:rPr>
+        <w:t>Guideness</w:t>
+      </w:r>
+      <w:proofErr w:type="spellEnd"/>
       <w:r>
         <w:rPr>
           <w:rFonts w:asciiTheme="minorHAnsi" w:hAnsiTheme="minorHAnsi" w:cstheme="minorHAnsi"/>

</xml_diff>